<commit_message>
FehlerBeheben, laut LAP Abnahme,bei Create,EventDefaultuser
</commit_message>
<xml_diff>
--- a/Meets/PflichtenheftUndHandbuch/Pflichtenheft-LAP-IT-IN18-v0.5.docx
+++ b/Meets/PflichtenheftUndHandbuch/Pflichtenheft-LAP-IT-IN18-v0.5.docx
@@ -3543,10 +3543,8 @@
       <w:r>
         <w:t>Gender-Klausel</w:t>
       </w:r>
-      <w:bookmarkStart w:id="57" w:name="_GoBack"/>
       <w:bookmarkEnd w:id="55"/>
       <w:bookmarkEnd w:id="56"/>
-      <w:bookmarkEnd w:id="57"/>
     </w:p>
     <w:p>
       <w:pPr>
@@ -3566,12 +3564,12 @@
       <w:pPr>
         <w:pStyle w:val="Ju1"/>
       </w:pPr>
-      <w:bookmarkStart w:id="58" w:name="_Toc460327154"/>
+      <w:bookmarkStart w:id="57" w:name="_Toc460327154"/>
       <w:r>
         <w:lastRenderedPageBreak/>
         <w:t>Datenbank</w:t>
       </w:r>
-      <w:bookmarkEnd w:id="58"/>
+      <w:bookmarkEnd w:id="57"/>
     </w:p>
     <w:p>
       <w:r>
@@ -3676,7 +3674,7 @@
       <w:pPr>
         <w:pStyle w:val="Beschriftung"/>
       </w:pPr>
-      <w:bookmarkStart w:id="59" w:name="_Toc460327170"/>
+      <w:bookmarkStart w:id="58" w:name="_Toc460327170"/>
       <w:r>
         <w:t xml:space="preserve">Abbildung </w:t>
       </w:r>
@@ -3707,64 +3705,64 @@
       <w:r>
         <w:t xml:space="preserve"> Datenbankdiagramm</w:t>
       </w:r>
+      <w:bookmarkEnd w:id="58"/>
+    </w:p>
+    <w:p>
+      <w:pPr>
+        <w:pStyle w:val="Ju1"/>
+      </w:pPr>
+      <w:bookmarkStart w:id="59" w:name="_Toc460327155"/>
+      <w:r>
+        <w:t>An</w:t>
+      </w:r>
+      <w:r>
+        <w:t>wendungsfälle</w:t>
+      </w:r>
       <w:bookmarkEnd w:id="59"/>
     </w:p>
     <w:p>
       <w:pPr>
-        <w:pStyle w:val="Ju1"/>
-      </w:pPr>
-      <w:bookmarkStart w:id="60" w:name="_Toc460327155"/>
-      <w:r>
-        <w:t>An</w:t>
-      </w:r>
-      <w:r>
-        <w:t>wendungsfälle</w:t>
+        <w:rPr>
+          <w:rFonts w:cs="Arial"/>
+        </w:rPr>
+      </w:pPr>
+      <w:r>
+        <w:rPr>
+          <w:rFonts w:cs="Arial"/>
+        </w:rPr>
+        <w:t xml:space="preserve">Folgende </w:t>
+      </w:r>
+      <w:r>
+        <w:rPr>
+          <w:rFonts w:cs="Arial"/>
+        </w:rPr>
+        <w:t>Anwendungsfälle sind umzusetzen.</w:t>
+      </w:r>
+    </w:p>
+    <w:p>
+      <w:pPr>
+        <w:pStyle w:val="berschrift2"/>
+      </w:pPr>
+      <w:bookmarkStart w:id="60" w:name="_Toc460327156"/>
+      <w:r>
+        <w:t>Gast</w:t>
       </w:r>
       <w:bookmarkEnd w:id="60"/>
     </w:p>
     <w:p>
       <w:pPr>
-        <w:rPr>
-          <w:rFonts w:cs="Arial"/>
-        </w:rPr>
-      </w:pPr>
-      <w:r>
-        <w:rPr>
-          <w:rFonts w:cs="Arial"/>
-        </w:rPr>
-        <w:t xml:space="preserve">Folgende </w:t>
-      </w:r>
-      <w:r>
-        <w:rPr>
-          <w:rFonts w:cs="Arial"/>
-        </w:rPr>
-        <w:t>Anwendungsfälle sind umzusetzen.</w:t>
-      </w:r>
-    </w:p>
-    <w:p>
-      <w:pPr>
-        <w:pStyle w:val="berschrift2"/>
-      </w:pPr>
-      <w:bookmarkStart w:id="61" w:name="_Toc460327156"/>
-      <w:r>
-        <w:t>Gast</w:t>
+        <w:pStyle w:val="berschrift3"/>
+      </w:pPr>
+      <w:bookmarkStart w:id="61" w:name="_Ref459123048"/>
+      <w:bookmarkStart w:id="62" w:name="_Toc460327157"/>
+      <w:r>
+        <w:t xml:space="preserve">Persönliche </w:t>
+      </w:r>
+      <w:r>
+        <w:t>Einladung ansehen</w:t>
       </w:r>
       <w:bookmarkEnd w:id="61"/>
-    </w:p>
-    <w:p>
-      <w:pPr>
-        <w:pStyle w:val="berschrift3"/>
-      </w:pPr>
-      <w:bookmarkStart w:id="62" w:name="_Ref459123048"/>
-      <w:bookmarkStart w:id="63" w:name="_Toc460327157"/>
-      <w:r>
-        <w:t xml:space="preserve">Persönliche </w:t>
-      </w:r>
-      <w:r>
-        <w:t>Einladung ansehen</w:t>
-      </w:r>
       <w:bookmarkEnd w:id="62"/>
-      <w:bookmarkEnd w:id="63"/>
     </w:p>
     <w:p>
       <w:r>
@@ -3789,30 +3787,50 @@
       <w:pPr>
         <w:pStyle w:val="berschrift3"/>
       </w:pPr>
-      <w:bookmarkStart w:id="64" w:name="_Ref459360699"/>
-      <w:bookmarkStart w:id="65" w:name="_Toc460327158"/>
+      <w:bookmarkStart w:id="63" w:name="_Ref459360699"/>
+      <w:bookmarkStart w:id="64" w:name="_Toc460327158"/>
       <w:r>
         <w:t>Öffentliche Einladung ansehen</w:t>
       </w:r>
+      <w:bookmarkEnd w:id="63"/>
       <w:bookmarkEnd w:id="64"/>
+    </w:p>
+    <w:p>
+      <w:r>
+        <w:t xml:space="preserve">Öffentliche Einladungen können von allen Besuchern der Plattform eingesehen werden. </w:t>
+      </w:r>
+      <w:r>
+        <w:rPr>
+          <w:highlight w:val="yellow"/>
+        </w:rPr>
+        <w:t>Erst wenn man sich registriert oder einloggt kann man so eine</w:t>
+      </w:r>
+      <w:r>
+        <w:rPr>
+          <w:highlight w:val="yellow"/>
+        </w:rPr>
+        <w:t>r</w:t>
+      </w:r>
+      <w:r>
+        <w:rPr>
+          <w:highlight w:val="yellow"/>
+        </w:rPr>
+        <w:t xml:space="preserve"> Einladung auch zusagen</w:t>
+      </w:r>
+      <w:r>
+        <w:rPr>
+          <w:highlight w:val="yellow"/>
+        </w:rPr>
+        <w:t xml:space="preserve"> oder absagen</w:t>
+      </w:r>
+      <w:r>
+        <w:rPr>
+          <w:highlight w:val="yellow"/>
+        </w:rPr>
+        <w:t>.</w:t>
+      </w:r>
+      <w:bookmarkStart w:id="65" w:name="_GoBack"/>
       <w:bookmarkEnd w:id="65"/>
-    </w:p>
-    <w:p>
-      <w:r>
-        <w:t>Öffentliche Einladungen können von allen Besuchern der Plattform eingesehen werden. Erst wenn man sich registriert oder einloggt kann man so eine</w:t>
-      </w:r>
-      <w:r>
-        <w:t>r</w:t>
-      </w:r>
-      <w:r>
-        <w:t xml:space="preserve"> Einladung auch zusagen</w:t>
-      </w:r>
-      <w:r>
-        <w:t xml:space="preserve"> oder absagen</w:t>
-      </w:r>
-      <w:r>
-        <w:t>.</w:t>
-      </w:r>
     </w:p>
     <w:p>
       <w:r>
@@ -5003,7 +5021,7 @@
         <w:sz w:val="16"/>
         <w:szCs w:val="16"/>
       </w:rPr>
-      <w:t>4</w:t>
+      <w:t>5</w:t>
     </w:r>
     <w:r>
       <w:rPr>
@@ -5431,17 +5449,17 @@
         <v:path o:extrusionok="f" gradientshapeok="t" o:connecttype="rect"/>
         <o:lock v:ext="edit" aspectratio="t"/>
       </v:shapetype>
-      <v:shape id="_x0000_i1110" type="#_x0000_t75" style="width:3in;height:3in" o:bullet="t"/>
+      <v:shape id="_x0000_i1041" type="#_x0000_t75" style="width:3in;height:3in" o:bullet="t"/>
     </w:pict>
   </w:numPicBullet>
   <w:numPicBullet w:numPicBulletId="1">
     <w:pict>
-      <v:shape id="_x0000_i1111" type="#_x0000_t75" style="width:3in;height:3in" o:bullet="t"/>
+      <v:shape id="_x0000_i1042" type="#_x0000_t75" style="width:3in;height:3in" o:bullet="t"/>
     </w:pict>
   </w:numPicBullet>
   <w:numPicBullet w:numPicBulletId="2">
     <w:pict>
-      <v:shape id="_x0000_i1112" type="#_x0000_t75" style="width:3in;height:3in" o:bullet="t"/>
+      <v:shape id="_x0000_i1043" type="#_x0000_t75" style="width:3in;height:3in" o:bullet="t"/>
     </w:pict>
   </w:numPicBullet>
   <w:abstractNum w:abstractNumId="0">
@@ -9064,7 +9082,7 @@
 </file>
 
 <file path=customXml/itemProps1.xml><?xml version="1.0" encoding="utf-8"?>
-<ds:datastoreItem xmlns:ds="http://schemas.openxmlformats.org/officeDocument/2006/customXml" ds:itemID="{461CA2AE-649B-49C6-9A72-092F9E158F87}">
+<ds:datastoreItem xmlns:ds="http://schemas.openxmlformats.org/officeDocument/2006/customXml" ds:itemID="{E338B6E0-9E01-4361-B264-13A8C8176140}">
   <ds:schemaRefs>
     <ds:schemaRef ds:uri="http://schemas.openxmlformats.org/officeDocument/2006/bibliography"/>
   </ds:schemaRefs>

</xml_diff>